<commit_message>
Add PHS 121 notes on modern physics and the pdfs
</commit_message>
<xml_diff>
--- a/year1/second-semester/phs121/1. oscillation.docx
+++ b/year1/second-semester/phs121/1. oscillation.docx
@@ -8,14 +8,14 @@
         <w:bidi w:val="0"/>
         <w:jc w:val="left"/>
         <w:rPr>
-          <w:rFonts w:ascii="Liberation Sans" w:hAnsi="Liberation Sans"/>
-          <w:sz w:val="22"/>
-          <w:szCs w:val="22"/>
-        </w:rPr>
-      </w:pPr>
-      <w:r>
-        <w:rPr>
-          <w:rFonts w:ascii="Liberation Sans" w:hAnsi="Liberation Sans"/>
+          <w:rFonts w:ascii="Liberation Mono" w:hAnsi="Liberation Mono"/>
+          <w:sz w:val="22"/>
+          <w:szCs w:val="22"/>
+        </w:rPr>
+      </w:pPr>
+      <w:r>
+        <w:rPr>
+          <w:rFonts w:ascii="Liberation Mono" w:hAnsi="Liberation Mono"/>
           <w:sz w:val="22"/>
           <w:szCs w:val="22"/>
         </w:rPr>
@@ -28,14 +28,14 @@
         <w:bidi w:val="0"/>
         <w:jc w:val="left"/>
         <w:rPr>
-          <w:rFonts w:ascii="Liberation Sans" w:hAnsi="Liberation Sans"/>
-          <w:sz w:val="22"/>
-          <w:szCs w:val="22"/>
-        </w:rPr>
-      </w:pPr>
-      <w:r>
-        <w:rPr>
-          <w:rFonts w:ascii="Liberation Sans" w:hAnsi="Liberation Sans"/>
+          <w:rFonts w:ascii="Liberation Mono" w:hAnsi="Liberation Mono"/>
+          <w:sz w:val="22"/>
+          <w:szCs w:val="22"/>
+        </w:rPr>
+      </w:pPr>
+      <w:r>
+        <w:rPr>
+          <w:rFonts w:ascii="Liberation Mono" w:hAnsi="Liberation Mono"/>
           <w:sz w:val="22"/>
           <w:szCs w:val="22"/>
         </w:rPr>
@@ -48,33 +48,33 @@
         <w:bidi w:val="0"/>
         <w:jc w:val="left"/>
         <w:rPr>
-          <w:rFonts w:ascii="Liberation Sans" w:hAnsi="Liberation Sans"/>
-          <w:sz w:val="22"/>
-          <w:szCs w:val="22"/>
-        </w:rPr>
-      </w:pPr>
-      <w:r>
-        <w:rPr>
-          <w:rFonts w:ascii="Liberation Sans" w:hAnsi="Liberation Sans"/>
-          <w:sz w:val="22"/>
-          <w:szCs w:val="22"/>
-        </w:rPr>
-      </w:r>
-    </w:p>
-    <w:p>
-      <w:pPr>
-        <w:pStyle w:val="Normal"/>
-        <w:bidi w:val="0"/>
-        <w:jc w:val="left"/>
-        <w:rPr>
-          <w:rFonts w:ascii="Liberation Sans" w:hAnsi="Liberation Sans"/>
-          <w:sz w:val="22"/>
-          <w:szCs w:val="22"/>
-        </w:rPr>
-      </w:pPr>
-      <w:r>
-        <w:rPr>
-          <w:rFonts w:ascii="Liberation Sans" w:hAnsi="Liberation Sans"/>
+          <w:rFonts w:ascii="Liberation Mono" w:hAnsi="Liberation Mono"/>
+          <w:sz w:val="22"/>
+          <w:szCs w:val="22"/>
+        </w:rPr>
+      </w:pPr>
+      <w:r>
+        <w:rPr>
+          <w:rFonts w:ascii="Liberation Mono" w:hAnsi="Liberation Mono"/>
+          <w:sz w:val="22"/>
+          <w:szCs w:val="22"/>
+        </w:rPr>
+      </w:r>
+    </w:p>
+    <w:p>
+      <w:pPr>
+        <w:pStyle w:val="Normal"/>
+        <w:bidi w:val="0"/>
+        <w:jc w:val="left"/>
+        <w:rPr>
+          <w:rFonts w:ascii="Liberation Mono" w:hAnsi="Liberation Mono"/>
+          <w:sz w:val="22"/>
+          <w:szCs w:val="22"/>
+        </w:rPr>
+      </w:pPr>
+      <w:r>
+        <w:rPr>
+          <w:rFonts w:ascii="Liberation Mono" w:hAnsi="Liberation Mono"/>
           <w:sz w:val="22"/>
           <w:szCs w:val="22"/>
         </w:rPr>
@@ -87,14 +87,14 @@
         <w:bidi w:val="0"/>
         <w:jc w:val="left"/>
         <w:rPr>
-          <w:rFonts w:ascii="Liberation Sans" w:hAnsi="Liberation Sans"/>
-          <w:sz w:val="22"/>
-          <w:szCs w:val="22"/>
-        </w:rPr>
-      </w:pPr>
-      <w:r>
-        <w:rPr>
-          <w:rFonts w:ascii="Liberation Sans" w:hAnsi="Liberation Sans"/>
+          <w:rFonts w:ascii="Liberation Mono" w:hAnsi="Liberation Mono"/>
+          <w:sz w:val="22"/>
+          <w:szCs w:val="22"/>
+        </w:rPr>
+      </w:pPr>
+      <w:r>
+        <w:rPr>
+          <w:rFonts w:ascii="Liberation Mono" w:hAnsi="Liberation Mono"/>
           <w:sz w:val="22"/>
           <w:szCs w:val="22"/>
         </w:rPr>
@@ -107,14 +107,14 @@
         <w:bidi w:val="0"/>
         <w:jc w:val="left"/>
         <w:rPr>
-          <w:rFonts w:ascii="Liberation Sans" w:hAnsi="Liberation Sans"/>
-          <w:sz w:val="22"/>
-          <w:szCs w:val="22"/>
-        </w:rPr>
-      </w:pPr>
-      <w:r>
-        <w:rPr>
-          <w:rFonts w:ascii="Liberation Sans" w:hAnsi="Liberation Sans"/>
+          <w:rFonts w:ascii="Liberation Mono" w:hAnsi="Liberation Mono"/>
+          <w:sz w:val="22"/>
+          <w:szCs w:val="22"/>
+        </w:rPr>
+      </w:pPr>
+      <w:r>
+        <w:rPr>
+          <w:rFonts w:ascii="Liberation Mono" w:hAnsi="Liberation Mono"/>
           <w:sz w:val="22"/>
           <w:szCs w:val="22"/>
         </w:rPr>
@@ -127,14 +127,14 @@
         <w:bidi w:val="0"/>
         <w:jc w:val="left"/>
         <w:rPr>
-          <w:rFonts w:ascii="Liberation Sans" w:hAnsi="Liberation Sans"/>
-          <w:sz w:val="22"/>
-          <w:szCs w:val="22"/>
-        </w:rPr>
-      </w:pPr>
-      <w:r>
-        <w:rPr>
-          <w:rFonts w:ascii="Liberation Sans" w:hAnsi="Liberation Sans"/>
+          <w:rFonts w:ascii="Liberation Mono" w:hAnsi="Liberation Mono"/>
+          <w:sz w:val="22"/>
+          <w:szCs w:val="22"/>
+        </w:rPr>
+      </w:pPr>
+      <w:r>
+        <w:rPr>
+          <w:rFonts w:ascii="Liberation Mono" w:hAnsi="Liberation Mono"/>
           <w:sz w:val="22"/>
           <w:szCs w:val="22"/>
         </w:rPr>
@@ -147,14 +147,14 @@
         <w:bidi w:val="0"/>
         <w:jc w:val="left"/>
         <w:rPr>
-          <w:rFonts w:ascii="Liberation Sans" w:hAnsi="Liberation Sans"/>
-          <w:sz w:val="22"/>
-          <w:szCs w:val="22"/>
-        </w:rPr>
-      </w:pPr>
-      <w:r>
-        <w:rPr>
-          <w:rFonts w:ascii="Liberation Sans" w:hAnsi="Liberation Sans"/>
+          <w:rFonts w:ascii="Liberation Mono" w:hAnsi="Liberation Mono"/>
+          <w:sz w:val="22"/>
+          <w:szCs w:val="22"/>
+        </w:rPr>
+      </w:pPr>
+      <w:r>
+        <w:rPr>
+          <w:rFonts w:ascii="Liberation Mono" w:hAnsi="Liberation Mono"/>
           <w:sz w:val="22"/>
           <w:szCs w:val="22"/>
         </w:rPr>
@@ -167,21 +167,25 @@
         <w:bidi w:val="0"/>
         <w:jc w:val="left"/>
         <w:rPr>
-          <w:rFonts w:ascii="Liberation Sans" w:hAnsi="Liberation Sans"/>
-          <w:sz w:val="22"/>
-          <w:szCs w:val="22"/>
-        </w:rPr>
-      </w:pPr>
-      <w:r>
-        <w:rPr>
-          <w:rFonts w:ascii="Liberation Sans" w:hAnsi="Liberation Sans"/>
+          <w:rFonts w:ascii="Liberation Mono" w:hAnsi="Liberation Mono"/>
+          <w:sz w:val="22"/>
+          <w:szCs w:val="22"/>
+        </w:rPr>
+      </w:pPr>
+      <w:r>
+        <w:rPr>
+          <w:rFonts w:ascii="Liberation Mono" w:hAnsi="Liberation Mono"/>
           <w:sz w:val="22"/>
           <w:szCs w:val="22"/>
         </w:rPr>
         <w:t xml:space="preserve">6. Angular frequency: </w:t>
       </w:r>
       <w:r>
-        <w:rPr/>
+        <w:rPr>
+          <w:rFonts w:ascii="Liberation Mono" w:hAnsi="Liberation Mono"/>
+          <w:sz w:val="22"/>
+          <w:szCs w:val="22"/>
+        </w:rPr>
       </w:r>
       <m:oMath xmlns:m="http://schemas.openxmlformats.org/officeDocument/2006/math">
         <m:r>
@@ -222,14 +226,14 @@
         <w:bidi w:val="0"/>
         <w:jc w:val="left"/>
         <w:rPr>
-          <w:rFonts w:ascii="Liberation Sans" w:hAnsi="Liberation Sans"/>
-          <w:sz w:val="22"/>
-          <w:szCs w:val="22"/>
-        </w:rPr>
-      </w:pPr>
-      <w:r>
-        <w:rPr>
-          <w:rFonts w:ascii="Liberation Sans" w:hAnsi="Liberation Sans"/>
+          <w:rFonts w:ascii="Liberation Mono" w:hAnsi="Liberation Mono"/>
+          <w:sz w:val="22"/>
+          <w:szCs w:val="22"/>
+        </w:rPr>
+      </w:pPr>
+      <w:r>
+        <w:rPr>
+          <w:rFonts w:ascii="Liberation Mono" w:hAnsi="Liberation Mono"/>
           <w:sz w:val="22"/>
           <w:szCs w:val="22"/>
         </w:rPr>
@@ -242,33 +246,33 @@
         <w:bidi w:val="0"/>
         <w:jc w:val="left"/>
         <w:rPr>
-          <w:rFonts w:ascii="Liberation Sans" w:hAnsi="Liberation Sans"/>
-          <w:sz w:val="22"/>
-          <w:szCs w:val="22"/>
-        </w:rPr>
-      </w:pPr>
-      <w:r>
-        <w:rPr>
-          <w:rFonts w:ascii="Liberation Sans" w:hAnsi="Liberation Sans"/>
-          <w:sz w:val="22"/>
-          <w:szCs w:val="22"/>
-        </w:rPr>
-      </w:r>
-    </w:p>
-    <w:p>
-      <w:pPr>
-        <w:pStyle w:val="Normal"/>
-        <w:bidi w:val="0"/>
-        <w:jc w:val="left"/>
-        <w:rPr>
-          <w:rFonts w:ascii="Liberation Sans" w:hAnsi="Liberation Sans"/>
-          <w:sz w:val="22"/>
-          <w:szCs w:val="22"/>
-        </w:rPr>
-      </w:pPr>
-      <w:r>
-        <w:rPr>
-          <w:rFonts w:ascii="Liberation Sans" w:hAnsi="Liberation Sans"/>
+          <w:rFonts w:ascii="Liberation Mono" w:hAnsi="Liberation Mono"/>
+          <w:sz w:val="22"/>
+          <w:szCs w:val="22"/>
+        </w:rPr>
+      </w:pPr>
+      <w:r>
+        <w:rPr>
+          <w:rFonts w:ascii="Liberation Mono" w:hAnsi="Liberation Mono"/>
+          <w:sz w:val="22"/>
+          <w:szCs w:val="22"/>
+        </w:rPr>
+      </w:r>
+    </w:p>
+    <w:p>
+      <w:pPr>
+        <w:pStyle w:val="Normal"/>
+        <w:bidi w:val="0"/>
+        <w:jc w:val="left"/>
+        <w:rPr>
+          <w:rFonts w:ascii="Liberation Mono" w:hAnsi="Liberation Mono"/>
+          <w:sz w:val="22"/>
+          <w:szCs w:val="22"/>
+        </w:rPr>
+      </w:pPr>
+      <w:r>
+        <w:rPr>
+          <w:rFonts w:ascii="Liberation Mono" w:hAnsi="Liberation Mono"/>
           <w:sz w:val="22"/>
           <w:szCs w:val="22"/>
         </w:rPr>
@@ -281,14 +285,14 @@
         <w:bidi w:val="0"/>
         <w:jc w:val="left"/>
         <w:rPr>
-          <w:rFonts w:ascii="Liberation Sans" w:hAnsi="Liberation Sans"/>
-          <w:sz w:val="22"/>
-          <w:szCs w:val="22"/>
-        </w:rPr>
-      </w:pPr>
-      <w:r>
-        <w:rPr>
-          <w:rFonts w:ascii="Liberation Sans" w:hAnsi="Liberation Sans"/>
+          <w:rFonts w:ascii="Liberation Mono" w:hAnsi="Liberation Mono"/>
+          <w:sz w:val="22"/>
+          <w:szCs w:val="22"/>
+        </w:rPr>
+      </w:pPr>
+      <w:r>
+        <w:rPr>
+          <w:rFonts w:ascii="Liberation Mono" w:hAnsi="Liberation Mono"/>
           <w:sz w:val="22"/>
           <w:szCs w:val="22"/>
         </w:rPr>
@@ -301,13 +305,17 @@
         <w:bidi w:val="0"/>
         <w:jc w:val="left"/>
         <w:rPr>
-          <w:rFonts w:ascii="Liberation Sans" w:hAnsi="Liberation Sans"/>
-          <w:sz w:val="22"/>
-          <w:szCs w:val="22"/>
-        </w:rPr>
-      </w:pPr>
-      <w:r>
-        <w:rPr/>
+          <w:rFonts w:ascii="Liberation Mono" w:hAnsi="Liberation Mono"/>
+          <w:sz w:val="22"/>
+          <w:szCs w:val="22"/>
+        </w:rPr>
+      </w:pPr>
+      <w:r>
+        <w:rPr>
+          <w:rFonts w:ascii="Liberation Mono" w:hAnsi="Liberation Mono"/>
+          <w:sz w:val="22"/>
+          <w:szCs w:val="22"/>
+        </w:rPr>
       </w:r>
       <m:oMathPara xmlns:m="http://schemas.openxmlformats.org/officeDocument/2006/math">
         <m:oMathParaPr>
@@ -347,21 +355,25 @@
         <w:bidi w:val="0"/>
         <w:jc w:val="left"/>
         <w:rPr>
-          <w:rFonts w:ascii="Liberation Sans" w:hAnsi="Liberation Sans"/>
-          <w:sz w:val="22"/>
-          <w:szCs w:val="22"/>
-        </w:rPr>
-      </w:pPr>
-      <w:r>
-        <w:rPr>
-          <w:rFonts w:ascii="Liberation Sans" w:hAnsi="Liberation Sans"/>
+          <w:rFonts w:ascii="Liberation Mono" w:hAnsi="Liberation Mono"/>
+          <w:sz w:val="22"/>
+          <w:szCs w:val="22"/>
+        </w:rPr>
+      </w:pPr>
+      <w:r>
+        <w:rPr>
+          <w:rFonts w:ascii="Liberation Mono" w:hAnsi="Liberation Mono"/>
           <w:sz w:val="22"/>
           <w:szCs w:val="22"/>
         </w:rPr>
         <w:t xml:space="preserve">A body that undergoes </w:t>
       </w:r>
       <w:r>
-        <w:rPr/>
+        <w:rPr>
+          <w:rFonts w:ascii="Liberation Mono" w:hAnsi="Liberation Mono"/>
+          <w:sz w:val="22"/>
+          <w:szCs w:val="22"/>
+        </w:rPr>
       </w:r>
       <m:oMath xmlns:m="http://schemas.openxmlformats.org/officeDocument/2006/math">
         <m:r>
@@ -373,7 +385,7 @@
       </m:oMath>
       <w:r>
         <w:rPr>
-          <w:rFonts w:ascii="Liberation Sans" w:hAnsi="Liberation Sans"/>
+          <w:rFonts w:ascii="Liberation Mono" w:hAnsi="Liberation Mono"/>
           <w:sz w:val="22"/>
           <w:szCs w:val="22"/>
         </w:rPr>
@@ -381,7 +393,7 @@
       </w:r>
       <w:r>
         <w:rPr>
-          <w:rFonts w:ascii="Liberation Sans" w:hAnsi="Liberation Sans"/>
+          <w:rFonts w:ascii="Liberation Mono" w:hAnsi="Liberation Mono"/>
           <w:b/>
           <w:bCs/>
           <w:sz w:val="22"/>
@@ -391,7 +403,7 @@
       </w:r>
       <w:r>
         <w:rPr>
-          <w:rFonts w:ascii="Liberation Sans" w:hAnsi="Liberation Sans"/>
+          <w:rFonts w:ascii="Liberation Mono" w:hAnsi="Liberation Mono"/>
           <w:sz w:val="22"/>
           <w:szCs w:val="22"/>
         </w:rPr>
@@ -404,33 +416,33 @@
         <w:bidi w:val="0"/>
         <w:jc w:val="left"/>
         <w:rPr>
-          <w:rFonts w:ascii="Liberation Sans" w:hAnsi="Liberation Sans"/>
-          <w:sz w:val="22"/>
-          <w:szCs w:val="22"/>
-        </w:rPr>
-      </w:pPr>
-      <w:r>
-        <w:rPr>
-          <w:rFonts w:ascii="Liberation Sans" w:hAnsi="Liberation Sans"/>
-          <w:sz w:val="22"/>
-          <w:szCs w:val="22"/>
-        </w:rPr>
-      </w:r>
-    </w:p>
-    <w:p>
-      <w:pPr>
-        <w:pStyle w:val="Normal"/>
-        <w:bidi w:val="0"/>
-        <w:jc w:val="left"/>
-        <w:rPr>
-          <w:rFonts w:ascii="Liberation Sans" w:hAnsi="Liberation Sans"/>
-          <w:sz w:val="22"/>
-          <w:szCs w:val="22"/>
-        </w:rPr>
-      </w:pPr>
-      <w:r>
-        <w:rPr>
-          <w:rFonts w:ascii="Liberation Sans" w:hAnsi="Liberation Sans"/>
+          <w:rFonts w:ascii="Liberation Mono" w:hAnsi="Liberation Mono"/>
+          <w:sz w:val="22"/>
+          <w:szCs w:val="22"/>
+        </w:rPr>
+      </w:pPr>
+      <w:r>
+        <w:rPr>
+          <w:rFonts w:ascii="Liberation Mono" w:hAnsi="Liberation Mono"/>
+          <w:sz w:val="22"/>
+          <w:szCs w:val="22"/>
+        </w:rPr>
+      </w:r>
+    </w:p>
+    <w:p>
+      <w:pPr>
+        <w:pStyle w:val="Normal"/>
+        <w:bidi w:val="0"/>
+        <w:jc w:val="left"/>
+        <w:rPr>
+          <w:rFonts w:ascii="Liberation Mono" w:hAnsi="Liberation Mono"/>
+          <w:sz w:val="22"/>
+          <w:szCs w:val="22"/>
+        </w:rPr>
+      </w:pPr>
+      <w:r>
+        <w:rPr>
+          <w:rFonts w:ascii="Liberation Mono" w:hAnsi="Liberation Mono"/>
           <w:sz w:val="22"/>
           <w:szCs w:val="22"/>
         </w:rPr>
@@ -443,14 +455,14 @@
         <w:bidi w:val="0"/>
         <w:jc w:val="left"/>
         <w:rPr>
-          <w:rFonts w:ascii="Liberation Sans" w:hAnsi="Liberation Sans"/>
-          <w:sz w:val="22"/>
-          <w:szCs w:val="22"/>
-        </w:rPr>
-      </w:pPr>
-      <w:r>
-        <w:rPr>
-          <w:rFonts w:ascii="Liberation Sans" w:hAnsi="Liberation Sans"/>
+          <w:rFonts w:ascii="Liberation Mono" w:hAnsi="Liberation Mono"/>
+          <w:sz w:val="22"/>
+          <w:szCs w:val="22"/>
+        </w:rPr>
+      </w:pPr>
+      <w:r>
+        <w:rPr>
+          <w:rFonts w:ascii="Liberation Mono" w:hAnsi="Liberation Mono"/>
           <w:sz w:val="22"/>
           <w:szCs w:val="22"/>
         </w:rPr>
@@ -463,13 +475,17 @@
         <w:bidi w:val="0"/>
         <w:jc w:val="left"/>
         <w:rPr>
-          <w:rFonts w:ascii="Liberation Sans" w:hAnsi="Liberation Sans"/>
-          <w:sz w:val="22"/>
-          <w:szCs w:val="22"/>
-        </w:rPr>
-      </w:pPr>
-      <w:r>
-        <w:rPr/>
+          <w:rFonts w:ascii="Liberation Mono" w:hAnsi="Liberation Mono"/>
+          <w:sz w:val="22"/>
+          <w:szCs w:val="22"/>
+        </w:rPr>
+      </w:pPr>
+      <w:r>
+        <w:rPr>
+          <w:rFonts w:ascii="Liberation Mono" w:hAnsi="Liberation Mono"/>
+          <w:sz w:val="22"/>
+          <w:szCs w:val="22"/>
+        </w:rPr>
       </w:r>
       <m:oMathPara xmlns:m="http://schemas.openxmlformats.org/officeDocument/2006/math">
         <m:oMathParaPr>
@@ -509,13 +525,17 @@
         <w:bidi w:val="0"/>
         <w:jc w:val="left"/>
         <w:rPr>
-          <w:rFonts w:ascii="Liberation Sans" w:hAnsi="Liberation Sans"/>
-          <w:sz w:val="22"/>
-          <w:szCs w:val="22"/>
-        </w:rPr>
-      </w:pPr>
-      <w:r>
-        <w:rPr/>
+          <w:rFonts w:ascii="Liberation Mono" w:hAnsi="Liberation Mono"/>
+          <w:sz w:val="22"/>
+          <w:szCs w:val="22"/>
+        </w:rPr>
+      </w:pPr>
+      <w:r>
+        <w:rPr>
+          <w:rFonts w:ascii="Liberation Mono" w:hAnsi="Liberation Mono"/>
+          <w:sz w:val="22"/>
+          <w:szCs w:val="22"/>
+        </w:rPr>
       </w:r>
       <m:oMathPara xmlns:m="http://schemas.openxmlformats.org/officeDocument/2006/math">
         <m:oMathParaPr>
@@ -555,13 +575,17 @@
         <w:bidi w:val="0"/>
         <w:jc w:val="left"/>
         <w:rPr>
-          <w:rFonts w:ascii="Liberation Sans" w:hAnsi="Liberation Sans"/>
-          <w:sz w:val="22"/>
-          <w:szCs w:val="22"/>
-        </w:rPr>
-      </w:pPr>
-      <w:r>
-        <w:rPr/>
+          <w:rFonts w:ascii="Liberation Mono" w:hAnsi="Liberation Mono"/>
+          <w:sz w:val="22"/>
+          <w:szCs w:val="22"/>
+        </w:rPr>
+      </w:pPr>
+      <w:r>
+        <w:rPr>
+          <w:rFonts w:ascii="Liberation Mono" w:hAnsi="Liberation Mono"/>
+          <w:sz w:val="22"/>
+          <w:szCs w:val="22"/>
+        </w:rPr>
       </w:r>
       <m:oMathPara xmlns:m="http://schemas.openxmlformats.org/officeDocument/2006/math">
         <m:oMathParaPr>
@@ -655,13 +679,17 @@
         <w:bidi w:val="0"/>
         <w:jc w:val="left"/>
         <w:rPr>
-          <w:rFonts w:ascii="Liberation Sans" w:hAnsi="Liberation Sans"/>
-          <w:sz w:val="22"/>
-          <w:szCs w:val="22"/>
-        </w:rPr>
-      </w:pPr>
-      <w:r>
-        <w:rPr/>
+          <w:rFonts w:ascii="Liberation Mono" w:hAnsi="Liberation Mono"/>
+          <w:sz w:val="22"/>
+          <w:szCs w:val="22"/>
+        </w:rPr>
+      </w:pPr>
+      <w:r>
+        <w:rPr>
+          <w:rFonts w:ascii="Liberation Mono" w:hAnsi="Liberation Mono"/>
+          <w:sz w:val="22"/>
+          <w:szCs w:val="22"/>
+        </w:rPr>
       </w:r>
       <m:oMathPara xmlns:m="http://schemas.openxmlformats.org/officeDocument/2006/math">
         <m:oMathParaPr>
@@ -773,13 +801,17 @@
         <w:bidi w:val="0"/>
         <w:jc w:val="left"/>
         <w:rPr>
-          <w:rFonts w:ascii="Liberation Sans" w:hAnsi="Liberation Sans"/>
-          <w:sz w:val="22"/>
-          <w:szCs w:val="22"/>
-        </w:rPr>
-      </w:pPr>
-      <w:r>
-        <w:rPr/>
+          <w:rFonts w:ascii="Liberation Mono" w:hAnsi="Liberation Mono"/>
+          <w:sz w:val="22"/>
+          <w:szCs w:val="22"/>
+        </w:rPr>
+      </w:pPr>
+      <w:r>
+        <w:rPr>
+          <w:rFonts w:ascii="Liberation Mono" w:hAnsi="Liberation Mono"/>
+          <w:sz w:val="22"/>
+          <w:szCs w:val="22"/>
+        </w:rPr>
       </w:r>
       <m:oMathPara xmlns:m="http://schemas.openxmlformats.org/officeDocument/2006/math">
         <m:oMathParaPr>
@@ -885,13 +917,17 @@
         <w:bidi w:val="0"/>
         <w:jc w:val="left"/>
         <w:rPr>
-          <w:rFonts w:ascii="Liberation Sans" w:hAnsi="Liberation Sans"/>
-          <w:sz w:val="22"/>
-          <w:szCs w:val="22"/>
-        </w:rPr>
-      </w:pPr>
-      <w:r>
-        <w:rPr/>
+          <w:rFonts w:ascii="Liberation Mono" w:hAnsi="Liberation Mono"/>
+          <w:sz w:val="22"/>
+          <w:szCs w:val="22"/>
+        </w:rPr>
+      </w:pPr>
+      <w:r>
+        <w:rPr>
+          <w:rFonts w:ascii="Liberation Mono" w:hAnsi="Liberation Mono"/>
+          <w:sz w:val="22"/>
+          <w:szCs w:val="22"/>
+        </w:rPr>
       </w:r>
       <m:oMathPara xmlns:m="http://schemas.openxmlformats.org/officeDocument/2006/math">
         <m:oMathParaPr>
@@ -963,13 +999,17 @@
         <w:bidi w:val="0"/>
         <w:jc w:val="left"/>
         <w:rPr>
-          <w:rFonts w:ascii="Liberation Sans" w:hAnsi="Liberation Sans"/>
-          <w:sz w:val="22"/>
-          <w:szCs w:val="22"/>
-        </w:rPr>
-      </w:pPr>
-      <w:r>
-        <w:rPr/>
+          <w:rFonts w:ascii="Liberation Mono" w:hAnsi="Liberation Mono"/>
+          <w:sz w:val="22"/>
+          <w:szCs w:val="22"/>
+        </w:rPr>
+      </w:pPr>
+      <w:r>
+        <w:rPr>
+          <w:rFonts w:ascii="Liberation Mono" w:hAnsi="Liberation Mono"/>
+          <w:sz w:val="22"/>
+          <w:szCs w:val="22"/>
+        </w:rPr>
       </w:r>
       <m:oMathPara xmlns:m="http://schemas.openxmlformats.org/officeDocument/2006/math">
         <m:oMathParaPr>
@@ -1065,13 +1105,17 @@
         <w:bidi w:val="0"/>
         <w:jc w:val="left"/>
         <w:rPr>
-          <w:rFonts w:ascii="Liberation Sans" w:hAnsi="Liberation Sans"/>
-          <w:sz w:val="22"/>
-          <w:szCs w:val="22"/>
-        </w:rPr>
-      </w:pPr>
-      <w:r>
-        <w:rPr/>
+          <w:rFonts w:ascii="Liberation Mono" w:hAnsi="Liberation Mono"/>
+          <w:sz w:val="22"/>
+          <w:szCs w:val="22"/>
+        </w:rPr>
+      </w:pPr>
+      <w:r>
+        <w:rPr>
+          <w:rFonts w:ascii="Liberation Mono" w:hAnsi="Liberation Mono"/>
+          <w:sz w:val="22"/>
+          <w:szCs w:val="22"/>
+        </w:rPr>
       </w:r>
       <m:oMathPara xmlns:m="http://schemas.openxmlformats.org/officeDocument/2006/math">
         <m:oMathParaPr>
@@ -1215,13 +1259,17 @@
         <w:bidi w:val="0"/>
         <w:jc w:val="left"/>
         <w:rPr>
-          <w:rFonts w:ascii="Liberation Sans" w:hAnsi="Liberation Sans"/>
-          <w:sz w:val="22"/>
-          <w:szCs w:val="22"/>
-        </w:rPr>
-      </w:pPr>
-      <w:r>
-        <w:rPr/>
+          <w:rFonts w:ascii="Liberation Mono" w:hAnsi="Liberation Mono"/>
+          <w:sz w:val="22"/>
+          <w:szCs w:val="22"/>
+        </w:rPr>
+      </w:pPr>
+      <w:r>
+        <w:rPr>
+          <w:rFonts w:ascii="Liberation Mono" w:hAnsi="Liberation Mono"/>
+          <w:sz w:val="22"/>
+          <w:szCs w:val="22"/>
+        </w:rPr>
       </w:r>
       <m:oMathPara xmlns:m="http://schemas.openxmlformats.org/officeDocument/2006/math">
         <m:oMathParaPr>
@@ -1279,13 +1327,17 @@
         <w:bidi w:val="0"/>
         <w:jc w:val="left"/>
         <w:rPr>
-          <w:rFonts w:ascii="Liberation Sans" w:hAnsi="Liberation Sans"/>
-          <w:sz w:val="22"/>
-          <w:szCs w:val="22"/>
-        </w:rPr>
-      </w:pPr>
-      <w:r>
-        <w:rPr/>
+          <w:rFonts w:ascii="Liberation Mono" w:hAnsi="Liberation Mono"/>
+          <w:sz w:val="22"/>
+          <w:szCs w:val="22"/>
+        </w:rPr>
+      </w:pPr>
+      <w:r>
+        <w:rPr>
+          <w:rFonts w:ascii="Liberation Mono" w:hAnsi="Liberation Mono"/>
+          <w:sz w:val="22"/>
+          <w:szCs w:val="22"/>
+        </w:rPr>
       </w:r>
       <m:oMathPara xmlns:m="http://schemas.openxmlformats.org/officeDocument/2006/math">
         <m:oMathParaPr>
@@ -1339,21 +1391,25 @@
         <w:bidi w:val="0"/>
         <w:jc w:val="left"/>
         <w:rPr>
-          <w:rFonts w:ascii="Liberation Sans" w:hAnsi="Liberation Sans"/>
-          <w:sz w:val="22"/>
-          <w:szCs w:val="22"/>
-        </w:rPr>
-      </w:pPr>
-      <w:r>
-        <w:rPr>
-          <w:rFonts w:ascii="Liberation Sans" w:hAnsi="Liberation Sans"/>
+          <w:rFonts w:ascii="Liberation Mono" w:hAnsi="Liberation Mono"/>
+          <w:sz w:val="22"/>
+          <w:szCs w:val="22"/>
+        </w:rPr>
+      </w:pPr>
+      <w:r>
+        <w:rPr>
+          <w:rFonts w:ascii="Liberation Mono" w:hAnsi="Liberation Mono"/>
           <w:sz w:val="22"/>
           <w:szCs w:val="22"/>
         </w:rPr>
         <w:t xml:space="preserve">Maximum Velocity, </w:t>
       </w:r>
       <w:r>
-        <w:rPr/>
+        <w:rPr>
+          <w:rFonts w:ascii="Liberation Mono" w:hAnsi="Liberation Mono"/>
+          <w:sz w:val="22"/>
+          <w:szCs w:val="22"/>
+        </w:rPr>
       </w:r>
       <m:oMath xmlns:m="http://schemas.openxmlformats.org/officeDocument/2006/math">
         <m:sSub>
@@ -1395,7 +1451,7 @@
       </m:oMath>
       <w:r>
         <w:rPr>
-          <w:rFonts w:ascii="Liberation Sans" w:hAnsi="Liberation Sans"/>
+          <w:rFonts w:ascii="Liberation Mono" w:hAnsi="Liberation Mono"/>
           <w:sz w:val="22"/>
           <w:szCs w:val="22"/>
         </w:rPr>
@@ -1408,14 +1464,14 @@
         <w:bidi w:val="0"/>
         <w:jc w:val="left"/>
         <w:rPr>
-          <w:rFonts w:ascii="Liberation Sans" w:hAnsi="Liberation Sans"/>
-          <w:sz w:val="22"/>
-          <w:szCs w:val="22"/>
-        </w:rPr>
-      </w:pPr>
-      <w:r>
-        <w:rPr>
-          <w:rFonts w:ascii="Liberation Sans" w:hAnsi="Liberation Sans"/>
+          <w:rFonts w:ascii="Liberation Mono" w:hAnsi="Liberation Mono"/>
+          <w:sz w:val="22"/>
+          <w:szCs w:val="22"/>
+        </w:rPr>
+      </w:pPr>
+      <w:r>
+        <w:rPr>
+          <w:rFonts w:ascii="Liberation Mono" w:hAnsi="Liberation Mono"/>
           <w:sz w:val="22"/>
           <w:szCs w:val="22"/>
         </w:rPr>
@@ -1428,29 +1484,33 @@
         <w:bidi w:val="0"/>
         <w:jc w:val="left"/>
         <w:rPr>
-          <w:rFonts w:ascii="Liberation Sans" w:hAnsi="Liberation Sans"/>
-          <w:sz w:val="22"/>
-          <w:szCs w:val="22"/>
-        </w:rPr>
-      </w:pPr>
-      <w:r>
-        <w:rPr/>
-      </w:r>
-    </w:p>
-    <w:p>
-      <w:pPr>
-        <w:pStyle w:val="Normal"/>
-        <w:bidi w:val="0"/>
-        <w:jc w:val="left"/>
-        <w:rPr>
-          <w:rFonts w:ascii="Liberation Sans" w:hAnsi="Liberation Sans"/>
-          <w:sz w:val="22"/>
-          <w:szCs w:val="22"/>
-        </w:rPr>
-      </w:pPr>
-      <w:r>
-        <w:rPr>
-          <w:rFonts w:ascii="Liberation Sans" w:hAnsi="Liberation Sans"/>
+          <w:rFonts w:ascii="Liberation Mono" w:hAnsi="Liberation Mono"/>
+          <w:sz w:val="22"/>
+          <w:szCs w:val="22"/>
+        </w:rPr>
+      </w:pPr>
+      <w:r>
+        <w:rPr>
+          <w:rFonts w:ascii="Liberation Mono" w:hAnsi="Liberation Mono"/>
+          <w:sz w:val="22"/>
+          <w:szCs w:val="22"/>
+        </w:rPr>
+      </w:r>
+    </w:p>
+    <w:p>
+      <w:pPr>
+        <w:pStyle w:val="Normal"/>
+        <w:bidi w:val="0"/>
+        <w:jc w:val="left"/>
+        <w:rPr>
+          <w:rFonts w:ascii="Liberation Mono" w:hAnsi="Liberation Mono"/>
+          <w:sz w:val="22"/>
+          <w:szCs w:val="22"/>
+        </w:rPr>
+      </w:pPr>
+      <w:r>
+        <w:rPr>
+          <w:rFonts w:ascii="Liberation Mono" w:hAnsi="Liberation Mono"/>
           <w:sz w:val="22"/>
           <w:szCs w:val="22"/>
         </w:rPr>
@@ -1463,14 +1523,14 @@
         <w:bidi w:val="0"/>
         <w:jc w:val="left"/>
         <w:rPr>
-          <w:rFonts w:ascii="Liberation Sans" w:hAnsi="Liberation Sans"/>
-          <w:sz w:val="22"/>
-          <w:szCs w:val="22"/>
-        </w:rPr>
-      </w:pPr>
-      <w:r>
-        <w:rPr>
-          <w:rFonts w:ascii="Liberation Sans" w:hAnsi="Liberation Sans"/>
+          <w:rFonts w:ascii="Liberation Mono" w:hAnsi="Liberation Mono"/>
+          <w:sz w:val="22"/>
+          <w:szCs w:val="22"/>
+        </w:rPr>
+      </w:pPr>
+      <w:r>
+        <w:rPr>
+          <w:rFonts w:ascii="Liberation Mono" w:hAnsi="Liberation Mono"/>
           <w:sz w:val="22"/>
           <w:szCs w:val="22"/>
         </w:rPr>
@@ -1545,14 +1605,14 @@
         <w:bidi w:val="0"/>
         <w:jc w:val="left"/>
         <w:rPr>
-          <w:rFonts w:ascii="Liberation Sans" w:hAnsi="Liberation Sans"/>
-          <w:sz w:val="22"/>
-          <w:szCs w:val="22"/>
-        </w:rPr>
-      </w:pPr>
-      <w:r>
-        <w:rPr>
-          <w:rFonts w:ascii="Liberation Sans" w:hAnsi="Liberation Sans"/>
+          <w:rFonts w:ascii="Liberation Mono" w:hAnsi="Liberation Mono"/>
+          <w:sz w:val="22"/>
+          <w:szCs w:val="22"/>
+        </w:rPr>
+      </w:pPr>
+      <w:r>
+        <w:rPr>
+          <w:rFonts w:ascii="Liberation Mono" w:hAnsi="Liberation Mono"/>
           <w:sz w:val="22"/>
           <w:szCs w:val="22"/>
         </w:rPr>

</xml_diff>